<commit_message>
Basis Code GPIO outputs
</commit_message>
<xml_diff>
--- a/Vragen Interview Project.docx
+++ b/Vragen Interview Project.docx
@@ -1,232 +1,233 @@
 
 <file path=word/document.xml><?xml version="1.0" encoding="utf-8"?>
-<w:document xmlns:wpc="http://schemas.microsoft.com/office/word/2010/wordprocessingCanvas" xmlns:mo="http://schemas.microsoft.com/office/mac/office/2008/main" xmlns:mc="http://schemas.openxmlformats.org/markup-compatibility/2006" xmlns:mv="urn:schemas-microsoft-com:mac:vml" xmlns:o="urn:schemas-microsoft-com:office:office" xmlns:r="http://schemas.openxmlformats.org/officeDocument/2006/relationships" xmlns:m="http://schemas.openxmlformats.org/officeDocument/2006/math" xmlns:v="urn:schemas-microsoft-com:vml" xmlns:wp14="http://schemas.microsoft.com/office/word/2010/wordprocessingDrawing" xmlns:wp="http://schemas.openxmlformats.org/drawingml/2006/wordprocessingDrawing" xmlns:w10="urn:schemas-microsoft-com:office:word" xmlns:w="http://schemas.openxmlformats.org/wordprocessingml/2006/main" xmlns:w14="http://schemas.microsoft.com/office/word/2010/wordml" xmlns:w15="http://schemas.microsoft.com/office/word/2012/wordml" xmlns:wpg="http://schemas.microsoft.com/office/word/2010/wordprocessingGroup" xmlns:wpi="http://schemas.microsoft.com/office/word/2010/wordprocessingInk" xmlns:wne="http://schemas.microsoft.com/office/word/2006/wordml" xmlns:wps="http://schemas.microsoft.com/office/word/2010/wordprocessingShape" mc:Ignorable="w14 w15 wp14">
+<w:document xmlns:wpc="http://schemas.microsoft.com/office/word/2010/wordprocessingCanvas" xmlns:mc="http://schemas.openxmlformats.org/markup-compatibility/2006" xmlns:o="urn:schemas-microsoft-com:office:office" xmlns:r="http://schemas.openxmlformats.org/officeDocument/2006/relationships" xmlns:m="http://schemas.openxmlformats.org/officeDocument/2006/math" xmlns:v="urn:schemas-microsoft-com:vml" xmlns:wp14="http://schemas.microsoft.com/office/word/2010/wordprocessingDrawing" xmlns:wp="http://schemas.openxmlformats.org/drawingml/2006/wordprocessingDrawing" xmlns:w10="urn:schemas-microsoft-com:office:word" xmlns:w="http://schemas.openxmlformats.org/wordprocessingml/2006/main" xmlns:w14="http://schemas.microsoft.com/office/word/2010/wordml" xmlns:w15="http://schemas.microsoft.com/office/word/2012/wordml" xmlns:wpg="http://schemas.microsoft.com/office/word/2010/wordprocessingGroup" xmlns:wpi="http://schemas.microsoft.com/office/word/2010/wordprocessingInk" xmlns:wne="http://schemas.microsoft.com/office/word/2006/wordml" xmlns:wps="http://schemas.microsoft.com/office/word/2010/wordprocessingShape" mc:Ignorable="w14 w15 wp14">
   <w:body>
     <w:p>
+      <w:r>
+        <w:t>Vragen Interview</w:t>
+      </w:r>
+    </w:p>
+    <w:p/>
+    <w:p>
+      <w:pPr>
+        <w:pStyle w:val="ListParagraph"/>
+        <w:numPr>
+          <w:ilvl w:val="0"/>
+          <w:numId w:val="1"/>
+        </w:numPr>
+      </w:pPr>
+      <w:r>
+        <w:t xml:space="preserve">Wat </w:t>
+      </w:r>
+      <w:r>
+        <w:t>veroorzaakt een epileptische aanval bij</w:t>
+      </w:r>
+      <w:r>
+        <w:t xml:space="preserve"> Tim?</w:t>
+      </w:r>
+    </w:p>
+    <w:p>
+      <w:pPr>
+        <w:pStyle w:val="ListParagraph"/>
+        <w:numPr>
+          <w:ilvl w:val="0"/>
+          <w:numId w:val="1"/>
+        </w:numPr>
+      </w:pPr>
+      <w:r>
+        <w:t>Wat zou er m</w:t>
+      </w:r>
+      <w:r>
+        <w:t xml:space="preserve">oeten gebeuren bij een epileptische </w:t>
+      </w:r>
+      <w:r>
+        <w:t>aanval?</w:t>
+      </w:r>
+    </w:p>
+    <w:p>
+      <w:pPr>
+        <w:pStyle w:val="ListParagraph"/>
+        <w:numPr>
+          <w:ilvl w:val="0"/>
+          <w:numId w:val="1"/>
+        </w:numPr>
+      </w:pPr>
+      <w:r>
+        <w:t>Moeten wij rekening houden met het innemen van zijn medicijn?</w:t>
+      </w:r>
+    </w:p>
+    <w:p>
+      <w:pPr>
+        <w:pStyle w:val="ListParagraph"/>
+        <w:numPr>
+          <w:ilvl w:val="1"/>
+          <w:numId w:val="1"/>
+        </w:numPr>
+      </w:pPr>
+      <w:r>
+        <w:t>Zo ja, hoe kunnen we Tim duidelijk maken dat hij zijn medicijnen moet nemen?</w:t>
+      </w:r>
+    </w:p>
+    <w:p>
+      <w:pPr>
+        <w:pStyle w:val="ListParagraph"/>
+        <w:numPr>
+          <w:ilvl w:val="1"/>
+          <w:numId w:val="1"/>
+        </w:numPr>
+      </w:pPr>
+      <w:r>
+        <w:t>Moet er iets gebeuren als Tim zijn medicijnen toch vergeet?</w:t>
+      </w:r>
+    </w:p>
+    <w:p>
+      <w:pPr>
+        <w:pStyle w:val="ListParagraph"/>
+        <w:numPr>
+          <w:ilvl w:val="1"/>
+          <w:numId w:val="1"/>
+        </w:numPr>
+      </w:pPr>
+      <w:r>
+        <w:t>Hoe kunnen we zien dat Tim zijn medicijnen genomen heeft?</w:t>
+      </w:r>
+    </w:p>
+    <w:p>
+      <w:pPr>
+        <w:pStyle w:val="ListParagraph"/>
+        <w:numPr>
+          <w:ilvl w:val="1"/>
+          <w:numId w:val="1"/>
+        </w:numPr>
+      </w:pPr>
+      <w:r>
+        <w:t>Waar liggen zijn medicijnen?</w:t>
+      </w:r>
+    </w:p>
+    <w:p>
+      <w:pPr>
+        <w:pStyle w:val="ListParagraph"/>
+        <w:numPr>
+          <w:ilvl w:val="0"/>
+          <w:numId w:val="1"/>
+        </w:numPr>
+      </w:pPr>
+      <w:r>
+        <w:t>Wat zijn gevaarlijke situaties voor Tim?</w:t>
+      </w:r>
+    </w:p>
+    <w:p>
+      <w:pPr>
+        <w:pStyle w:val="ListParagraph"/>
+        <w:numPr>
+          <w:ilvl w:val="0"/>
+          <w:numId w:val="1"/>
+        </w:numPr>
+      </w:pPr>
+      <w:r>
+        <w:t>Mogen de deuren en ramen opengaan?</w:t>
+      </w:r>
+    </w:p>
+    <w:p>
+      <w:pPr>
+        <w:pStyle w:val="ListParagraph"/>
+        <w:numPr>
+          <w:ilvl w:val="1"/>
+          <w:numId w:val="1"/>
+        </w:numPr>
+      </w:pPr>
+      <w:r>
+        <w:t>Zo ja, mogen ze dan ook s’ nachts open?</w:t>
+      </w:r>
+    </w:p>
+    <w:p>
+      <w:pPr>
+        <w:ind w:left="360"/>
+      </w:pPr>
+      <w:r>
+        <w:t xml:space="preserve">5.2 </w:t>
+      </w:r>
+      <w:r>
+        <w:t>Zo niet, moet er dan een alarm afgaan?</w:t>
+      </w:r>
+    </w:p>
+    <w:p>
+      <w:pPr>
+        <w:pStyle w:val="ListParagraph"/>
+        <w:numPr>
+          <w:ilvl w:val="0"/>
+          <w:numId w:val="1"/>
+        </w:numPr>
+      </w:pPr>
+      <w:r>
+        <w:t>Moeten we rekening houden met de temperatuur in het huis?</w:t>
+      </w:r>
+    </w:p>
+    <w:p>
+      <w:pPr>
+        <w:ind w:left="360"/>
+      </w:pPr>
+      <w:r>
+        <w:t>Wat zou Tim wel snappen qua bediening?</w:t>
+      </w:r>
+      <w:r>
+        <w:t xml:space="preserve"> (Layout van touchscreen i.v.m. T</w:t>
+      </w:r>
+      <w:r>
+        <w:t>im</w:t>
+      </w:r>
+      <w:r>
+        <w:t>)</w:t>
+      </w:r>
+    </w:p>
+    <w:p>
+      <w:pPr>
+        <w:pStyle w:val="ListParagraph"/>
+        <w:numPr>
+          <w:ilvl w:val="0"/>
+          <w:numId w:val="1"/>
+        </w:numPr>
+      </w:pPr>
+      <w:r>
+        <w:t>Zijn er verder nog zaken waar we rekening mee moeten houden?</w:t>
+      </w:r>
+    </w:p>
+    <w:p>
+      <w:pPr>
+        <w:pStyle w:val="ListParagraph"/>
+        <w:numPr>
+          <w:ilvl w:val="0"/>
+          <w:numId w:val="1"/>
+        </w:numPr>
+      </w:pPr>
+      <w:r>
+        <w:t xml:space="preserve">Is er een bewaker die non-stop </w:t>
+      </w:r>
+      <w:r>
+        <w:t>de camerabeelden bekijkt?</w:t>
+      </w:r>
+    </w:p>
+    <w:p>
+      <w:pPr>
+        <w:pStyle w:val="ListParagraph"/>
+        <w:numPr>
+          <w:ilvl w:val="0"/>
+          <w:numId w:val="1"/>
+        </w:numPr>
+      </w:pPr>
+      <w:r>
+        <w:t xml:space="preserve">Wat is Tims’ dagenlijkse cicli </w:t>
+      </w:r>
       <w:bookmarkStart w:id="0" w:name="_GoBack"/>
-      <w:r>
-        <w:t>Vragen Interview</w:t>
-      </w:r>
-    </w:p>
-    <w:bookmarkEnd w:id="0"/>
-    <w:p/>
-    <w:p>
-      <w:pPr>
-        <w:pStyle w:val="ListParagraph"/>
-        <w:numPr>
-          <w:ilvl w:val="0"/>
-          <w:numId w:val="1"/>
-        </w:numPr>
-      </w:pPr>
-      <w:r>
-        <w:t xml:space="preserve">Wat </w:t>
-      </w:r>
-      <w:proofErr w:type="spellStart"/>
-      <w:r>
-        <w:t>triggert</w:t>
-      </w:r>
-      <w:proofErr w:type="spellEnd"/>
-      <w:r>
-        <w:t xml:space="preserve"> </w:t>
-      </w:r>
-      <w:proofErr w:type="spellStart"/>
-      <w:r>
-        <w:t>Tim</w:t>
-      </w:r>
-      <w:r>
-        <w:t>’s</w:t>
-      </w:r>
-      <w:proofErr w:type="spellEnd"/>
-      <w:r>
-        <w:t xml:space="preserve"> epileptisch</w:t>
-      </w:r>
-      <w:r>
-        <w:t>e</w:t>
-      </w:r>
-      <w:r>
-        <w:t xml:space="preserve"> </w:t>
-      </w:r>
-      <w:r>
-        <w:t>aanval?</w:t>
-      </w:r>
-    </w:p>
-    <w:p>
-      <w:pPr>
-        <w:pStyle w:val="ListParagraph"/>
-        <w:numPr>
-          <w:ilvl w:val="0"/>
-          <w:numId w:val="1"/>
-        </w:numPr>
-      </w:pPr>
-      <w:r>
-        <w:t>Wat zou er m</w:t>
-      </w:r>
-      <w:r>
-        <w:t xml:space="preserve">oeten gebeuren bij een epileptische </w:t>
-      </w:r>
-      <w:r>
-        <w:t>aanval?</w:t>
-      </w:r>
-    </w:p>
-    <w:p>
-      <w:pPr>
-        <w:pStyle w:val="ListParagraph"/>
-        <w:numPr>
-          <w:ilvl w:val="0"/>
-          <w:numId w:val="1"/>
-        </w:numPr>
-      </w:pPr>
-      <w:r>
-        <w:t>Moeten wij rekening houden met het innemen van zijn medicijn?</w:t>
-      </w:r>
-    </w:p>
-    <w:p>
-      <w:pPr>
-        <w:pStyle w:val="ListParagraph"/>
-        <w:numPr>
-          <w:ilvl w:val="1"/>
-          <w:numId w:val="1"/>
-        </w:numPr>
-      </w:pPr>
-      <w:r>
-        <w:t>Zo ja, hoe kunnen we Tim duidelijk maken dat hij zijn medicijnen moet nemen?</w:t>
-      </w:r>
-    </w:p>
-    <w:p>
-      <w:pPr>
-        <w:pStyle w:val="ListParagraph"/>
-        <w:numPr>
-          <w:ilvl w:val="1"/>
-          <w:numId w:val="1"/>
-        </w:numPr>
-      </w:pPr>
-      <w:r>
-        <w:t>Moet er iets gebeuren als Tim zijn medicijnen toch vergeet?</w:t>
-      </w:r>
-    </w:p>
-    <w:p>
-      <w:pPr>
-        <w:pStyle w:val="ListParagraph"/>
-        <w:numPr>
-          <w:ilvl w:val="1"/>
-          <w:numId w:val="1"/>
-        </w:numPr>
-      </w:pPr>
-      <w:r>
-        <w:t>Hoe kunnen we zien dat Tim zijn medicijnen genomen heeft?</w:t>
-      </w:r>
-    </w:p>
-    <w:p>
-      <w:pPr>
-        <w:pStyle w:val="ListParagraph"/>
-        <w:numPr>
-          <w:ilvl w:val="1"/>
-          <w:numId w:val="1"/>
-        </w:numPr>
-      </w:pPr>
-      <w:r>
-        <w:t>Waar liggen zijn medicijnen?</w:t>
-      </w:r>
-    </w:p>
-    <w:p>
-      <w:pPr>
-        <w:pStyle w:val="ListParagraph"/>
-        <w:numPr>
-          <w:ilvl w:val="0"/>
-          <w:numId w:val="1"/>
-        </w:numPr>
-      </w:pPr>
-      <w:r>
-        <w:t>Wat zijn gevaarlijke situaties voor Tim?</w:t>
-      </w:r>
-    </w:p>
-    <w:p>
-      <w:pPr>
-        <w:pStyle w:val="ListParagraph"/>
-        <w:numPr>
-          <w:ilvl w:val="0"/>
-          <w:numId w:val="1"/>
-        </w:numPr>
-      </w:pPr>
-      <w:r>
-        <w:t>Mogen de deuren en ramen opengaan?</w:t>
-      </w:r>
+      <w:bookmarkEnd w:id="0"/>
     </w:p>
     <w:p>
       <w:pPr>
         <w:ind w:left="360"/>
       </w:pPr>
       <w:r>
-        <w:t>5.2 Zo ja, mogen ze dan ook s’ nachts open?</w:t>
-      </w:r>
-    </w:p>
-    <w:p>
-      <w:pPr>
-        <w:pStyle w:val="ListParagraph"/>
-        <w:numPr>
-          <w:ilvl w:val="1"/>
-          <w:numId w:val="1"/>
-        </w:numPr>
-      </w:pPr>
-      <w:r>
-        <w:t>Zo niet, moet er dan een alarm afgaan?</w:t>
-      </w:r>
-    </w:p>
-    <w:p>
-      <w:pPr>
-        <w:pStyle w:val="ListParagraph"/>
-        <w:numPr>
-          <w:ilvl w:val="0"/>
-          <w:numId w:val="1"/>
-        </w:numPr>
-      </w:pPr>
-      <w:r>
-        <w:t>Moeten we rekening houden met de temperatuur in het huis?</w:t>
-      </w:r>
-    </w:p>
-    <w:p>
-      <w:pPr>
-        <w:pStyle w:val="ListParagraph"/>
-        <w:numPr>
-          <w:ilvl w:val="0"/>
-          <w:numId w:val="1"/>
-        </w:numPr>
-      </w:pPr>
-      <w:r>
-        <w:t>Wat zou Tim wel snappen qua bediening?</w:t>
-      </w:r>
-    </w:p>
-    <w:p>
-      <w:pPr>
-        <w:pStyle w:val="ListParagraph"/>
-        <w:numPr>
-          <w:ilvl w:val="0"/>
-          <w:numId w:val="1"/>
-        </w:numPr>
-      </w:pPr>
-      <w:r>
-        <w:t>Zijn er verder nog zaken waar we rekening mee moeten houden?</w:t>
-      </w:r>
-    </w:p>
-    <w:p>
-      <w:pPr>
-        <w:pStyle w:val="ListParagraph"/>
-        <w:numPr>
-          <w:ilvl w:val="0"/>
-          <w:numId w:val="1"/>
-        </w:numPr>
-      </w:pPr>
-      <w:r>
-        <w:t xml:space="preserve">Is er een bewaker die non-stop </w:t>
-      </w:r>
-      <w:r>
-        <w:t>de camerabeelden bekijkt?</w:t>
-      </w:r>
-    </w:p>
-    <w:p>
-      <w:pPr>
-        <w:ind w:left="360"/>
-      </w:pPr>
+        <w:t>Is er documentatie voor de sensoren, motoren en andere onderdelen binnen het huis.</w:t>
+      </w:r>
     </w:p>
     <w:sectPr>
       <w:pgSz w:w="11900" w:h="16840"/>
@@ -239,8 +240,8 @@
 </file>
 
 <file path=word/numbering.xml><?xml version="1.0" encoding="utf-8"?>
-<w:numbering xmlns:wpc="http://schemas.microsoft.com/office/word/2010/wordprocessingCanvas" xmlns:mo="http://schemas.microsoft.com/office/mac/office/2008/main" xmlns:mc="http://schemas.openxmlformats.org/markup-compatibility/2006" xmlns:mv="urn:schemas-microsoft-com:mac:vml" xmlns:o="urn:schemas-microsoft-com:office:office" xmlns:r="http://schemas.openxmlformats.org/officeDocument/2006/relationships" xmlns:m="http://schemas.openxmlformats.org/officeDocument/2006/math" xmlns:v="urn:schemas-microsoft-com:vml" xmlns:wp14="http://schemas.microsoft.com/office/word/2010/wordprocessingDrawing" xmlns:wp="http://schemas.openxmlformats.org/drawingml/2006/wordprocessingDrawing" xmlns:w10="urn:schemas-microsoft-com:office:word" xmlns:w="http://schemas.openxmlformats.org/wordprocessingml/2006/main" xmlns:w14="http://schemas.microsoft.com/office/word/2010/wordml" xmlns:w15="http://schemas.microsoft.com/office/word/2012/wordml" xmlns:wpg="http://schemas.microsoft.com/office/word/2010/wordprocessingGroup" xmlns:wpi="http://schemas.microsoft.com/office/word/2010/wordprocessingInk" xmlns:wne="http://schemas.microsoft.com/office/word/2006/wordml" xmlns:wps="http://schemas.microsoft.com/office/word/2010/wordprocessingShape" mc:Ignorable="w14 w15 wp14">
-  <w:abstractNum w:abstractNumId="0">
+<w:numbering xmlns:wpc="http://schemas.microsoft.com/office/word/2010/wordprocessingCanvas" xmlns:mc="http://schemas.openxmlformats.org/markup-compatibility/2006" xmlns:o="urn:schemas-microsoft-com:office:office" xmlns:r="http://schemas.openxmlformats.org/officeDocument/2006/relationships" xmlns:m="http://schemas.openxmlformats.org/officeDocument/2006/math" xmlns:v="urn:schemas-microsoft-com:vml" xmlns:wp14="http://schemas.microsoft.com/office/word/2010/wordprocessingDrawing" xmlns:wp="http://schemas.openxmlformats.org/drawingml/2006/wordprocessingDrawing" xmlns:w10="urn:schemas-microsoft-com:office:word" xmlns:w="http://schemas.openxmlformats.org/wordprocessingml/2006/main" xmlns:w14="http://schemas.microsoft.com/office/word/2010/wordml" xmlns:w15="http://schemas.microsoft.com/office/word/2012/wordml" xmlns:wpg="http://schemas.microsoft.com/office/word/2010/wordprocessingGroup" xmlns:wpi="http://schemas.microsoft.com/office/word/2010/wordprocessingInk" xmlns:wne="http://schemas.microsoft.com/office/word/2006/wordml" xmlns:wps="http://schemas.microsoft.com/office/word/2010/wordprocessingShape" mc:Ignorable="w14 w15 wp14">
+  <w:abstractNum w:abstractNumId="0" w15:restartNumberingAfterBreak="0">
     <w:nsid w:val="00921C5F"/>
     <w:multiLevelType w:val="multilevel"/>
     <w:tmpl w:val="427E54A2"/>
@@ -380,7 +381,7 @@
     </w:rPrDefault>
     <w:pPrDefault/>
   </w:docDefaults>
-  <w:latentStyles w:defLockedState="0" w:defUIPriority="99" w:defSemiHidden="0" w:defUnhideWhenUsed="0" w:defQFormat="0" w:count="382">
+  <w:latentStyles w:defLockedState="0" w:defUIPriority="99" w:defSemiHidden="0" w:defUnhideWhenUsed="0" w:defQFormat="0" w:count="371">
     <w:lsdException w:name="Normal" w:uiPriority="0" w:qFormat="1"/>
     <w:lsdException w:name="heading 1" w:uiPriority="9" w:qFormat="1"/>
     <w:lsdException w:name="heading 2" w:semiHidden="1" w:uiPriority="9" w:unhideWhenUsed="1" w:qFormat="1"/>
@@ -537,15 +538,6 @@
     <w:lsdException w:name="Balloon Text" w:semiHidden="1" w:unhideWhenUsed="1"/>
     <w:lsdException w:name="Table Grid" w:uiPriority="39"/>
     <w:lsdException w:name="Table Theme" w:semiHidden="1" w:unhideWhenUsed="1"/>
-    <w:lsdException w:name="Note Level 1" w:semiHidden="1" w:unhideWhenUsed="1"/>
-    <w:lsdException w:name="Note Level 2" w:semiHidden="1" w:unhideWhenUsed="1"/>
-    <w:lsdException w:name="Note Level 3" w:semiHidden="1" w:unhideWhenUsed="1"/>
-    <w:lsdException w:name="Note Level 4" w:semiHidden="1" w:unhideWhenUsed="1"/>
-    <w:lsdException w:name="Note Level 5" w:semiHidden="1" w:unhideWhenUsed="1"/>
-    <w:lsdException w:name="Note Level 6" w:semiHidden="1" w:unhideWhenUsed="1"/>
-    <w:lsdException w:name="Note Level 7" w:semiHidden="1" w:unhideWhenUsed="1"/>
-    <w:lsdException w:name="Note Level 8" w:semiHidden="1" w:unhideWhenUsed="1"/>
-    <w:lsdException w:name="Note Level 9" w:semiHidden="1" w:unhideWhenUsed="1"/>
     <w:lsdException w:name="Placeholder Text" w:semiHidden="1"/>
     <w:lsdException w:name="No Spacing" w:uiPriority="1" w:qFormat="1"/>
     <w:lsdException w:name="Light Shading" w:uiPriority="60"/>
@@ -761,8 +753,6 @@
     <w:lsdException w:name="List Table 5 Dark Accent 6" w:uiPriority="50"/>
     <w:lsdException w:name="List Table 6 Colorful Accent 6" w:uiPriority="51"/>
     <w:lsdException w:name="List Table 7 Colorful Accent 6" w:uiPriority="52"/>
-    <w:lsdException w:name="Mention" w:semiHidden="1" w:unhideWhenUsed="1"/>
-    <w:lsdException w:name="Smart Hyperlink" w:semiHidden="1" w:unhideWhenUsed="1"/>
   </w:latentStyles>
   <w:style w:type="paragraph" w:default="1" w:styleId="Normal">
     <w:name w:val="Normal"/>

</xml_diff>